<commit_message>
Aggiorna 6aPG e 6bPG con nuovo importo VAET
</commit_message>
<xml_diff>
--- a/modelli/758/758_6aPG.docx
+++ b/modelli/758/758_6aPG.docx
@@ -2359,6 +2359,91 @@
         </w:trPr>
         <w:tc>
           <w:tcPr>
+            <w:tcW w:w="2266" w:type="dxa"/>
+            <w:tcBorders>
+              <w:left w:val="single" w:sz="4" w:space="0" w:color="000000"/>
+              <w:bottom w:val="single" w:sz="4" w:space="0" w:color="000000"/>
+            </w:tcBorders>
+          </w:tcPr>
+          <w:p>
+            <w:pPr>
+              <w:pStyle w:val="Contenutotabella"/>
+              <w:keepNext w:val="true"/>
+              <w:widowControl w:val="false"/>
+              <w:jc w:val="center"/>
+              <w:rPr/>
+            </w:pPr>
+            <w:r>
+              <w:rPr/>
+              <w:t>VAET</w:t>
+            </w:r>
+          </w:p>
+        </w:tc>
+        <w:tc>
+          <w:tcPr>
+            <w:tcW w:w="5093" w:type="dxa"/>
+            <w:tcBorders>
+              <w:left w:val="single" w:sz="4" w:space="0" w:color="000000"/>
+              <w:bottom w:val="single" w:sz="4" w:space="0" w:color="000000"/>
+            </w:tcBorders>
+          </w:tcPr>
+          <w:p>
+            <w:pPr>
+              <w:pStyle w:val="Contenutotabella"/>
+              <w:widowControl w:val="false"/>
+              <w:rPr/>
+            </w:pPr>
+            <w:r>
+              <w:rPr/>
+              <w:t>Maggiorazione sanzioni in materia di lavoro e legislazione sociale</w:t>
+            </w:r>
+          </w:p>
+        </w:tc>
+        <w:tc>
+          <w:tcPr>
+            <w:tcW w:w="2277" w:type="dxa"/>
+            <w:tcBorders>
+              <w:left w:val="single" w:sz="4" w:space="0" w:color="000000"/>
+              <w:bottom w:val="single" w:sz="4" w:space="0" w:color="000000"/>
+              <w:right w:val="single" w:sz="4" w:space="0" w:color="000000"/>
+            </w:tcBorders>
+          </w:tcPr>
+          <w:p>
+            <w:pPr>
+              <w:pStyle w:val="Contenutotabella"/>
+              <w:widowControl w:val="false"/>
+              <w:jc w:val="right"/>
+              <w:rPr/>
+            </w:pPr>
+            <w:r>
+              <w:rPr/>
+              <w:fldChar w:fldCharType="begin"/>
+            </w:r>
+            <w:r>
+              <w:rPr/>
+              <w:instrText xml:space="preserve"> MERGEFIELD $IMPORTO_VAET </w:instrText>
+            </w:r>
+            <w:r>
+              <w:rPr/>
+              <w:fldChar w:fldCharType="separate"/>
+            </w:r>
+            <w:r>
+              <w:rPr/>
+              <w:t>&lt;$IMPORTO_VAET&gt;</w:t>
+            </w:r>
+            <w:r>
+              <w:rPr/>
+              <w:fldChar w:fldCharType="end"/>
+            </w:r>
+          </w:p>
+        </w:tc>
+      </w:tr>
+      <w:tr>
+        <w:trPr>
+          <w:cantSplit w:val="true"/>
+        </w:trPr>
+        <w:tc>
+          <w:tcPr>
             <w:tcW w:w="7359" w:type="dxa"/>
             <w:gridSpan w:val="2"/>
             <w:tcBorders>
@@ -2742,8 +2827,7 @@
               <w:t xml:space="preserve">mediante consegna di una copia nelle mani di </w:t>
               <w:tab/>
               <w:br/>
-              <w:t xml:space="preserve">in qualità di </w:t>
-              <w:tab/>
+              <w:t>in qualità di</w:t>
             </w:r>
           </w:p>
         </w:tc>
@@ -2830,7 +2914,9 @@
       </w:r>
     </w:p>
     <w:sectPr>
-      <w:footerReference w:type="default" r:id="rId3"/>
+      <w:footerReference w:type="even" r:id="rId3"/>
+      <w:footerReference w:type="default" r:id="rId4"/>
+      <w:footerReference w:type="first" r:id="rId5"/>
       <w:type w:val="nextPage"/>
       <w:pgSz w:w="11906" w:h="16838"/>
       <w:pgMar w:left="1134" w:right="1134" w:gutter="0" w:header="0" w:top="1134" w:footer="1134" w:bottom="1693"/>
@@ -2848,9 +2934,7 @@
   <w:comment w:id="0" w:author="Autore sconosciuto" w:date="2023-10-16T08:35:43Z" w:initials="">
     <w:p>
       <w:pPr>
-        <w:kinsoku w:val="true"/>
-        <w:overflowPunct w:val="false"/>
-        <w:autoSpaceDE w:val="true"/>
+        <w:overflowPunct w:val="true"/>
         <w:bidi w:val="0"/>
         <w:spacing w:before="0" w:after="0" w:lineRule="auto" w:line="240"/>
         <w:ind w:left="0" w:right="0" w:hanging="0"/>
@@ -2884,7 +2968,7 @@
           <w:shd w:fill="auto" w:val="clear"/>
           <w:vertAlign w:val="baseline"/>
           <w:em w:val="none"/>
-          <w:lang w:eastAsia="zh-CN" w:bidi="hi-IN" w:val="it-IT"/>
+          <w:lang w:val="it-IT" w:eastAsia="zh-CN" w:bidi="hi-IN"/>
         </w:rPr>
         <w:t>Se contravvenzione art. 20 DLgs 139/06, allora gli elenchi devono essere aggiornati a mano.</w:t>
       </w:r>
@@ -2893,9 +2977,7 @@
   <w:comment w:id="1" w:author="Autore sconosciuto" w:date="2023-10-16T08:34:42Z" w:initials="">
     <w:p>
       <w:pPr>
-        <w:kinsoku w:val="true"/>
-        <w:overflowPunct w:val="false"/>
-        <w:autoSpaceDE w:val="true"/>
+        <w:overflowPunct w:val="true"/>
         <w:bidi w:val="0"/>
         <w:spacing w:before="0" w:after="0" w:lineRule="auto" w:line="240"/>
         <w:ind w:hanging="0"/>
@@ -2904,7 +2986,7 @@
       </w:pPr>
       <w:r>
         <w:rPr>
-          <w:rFonts w:eastAsia="Noto Serif CJK SC" w:cs="Lohit Devanagari" w:ascii="Liberation Serif" w:hAnsi="Liberation Serif"/>
+          <w:rFonts w:ascii="Liberation Serif" w:hAnsi="Liberation Serif" w:eastAsia="Noto Serif CJK SC" w:cs="Lohit Devanagari"/>
           <w:b w:val="false"/>
           <w:bCs w:val="false"/>
           <w:i w:val="false"/>
@@ -2923,12 +3005,13 @@
           <w:kern w:val="2"/>
           <w:position w:val="0"/>
           <w:sz w:val="20"/>
+          <w:sz w:val="20"/>
           <w:szCs w:val="24"/>
           <w:u w:val="none"/>
           <w:shd w:fill="auto" w:val="clear"/>
           <w:vertAlign w:val="baseline"/>
           <w:em w:val="none"/>
-          <w:lang w:bidi="hi-IN" w:eastAsia="zh-CN" w:val="it-IT"/>
+          <w:lang w:val="it-IT" w:eastAsia="zh-CN" w:bidi="hi-IN"/>
         </w:rPr>
         <w:t>Se contravvenzione art. 20 DLgs 139/06, allora gli importi devono essere aggiornati a mano.</w:t>
       </w:r>
@@ -2938,6 +3021,105 @@
 </file>
 
 <file path=word/footer1.xml><?xml version="1.0" encoding="utf-8"?>
+<w:ftr xmlns:o="urn:schemas-microsoft-com:office:office" xmlns:r="http://schemas.openxmlformats.org/officeDocument/2006/relationships" xmlns:v="urn:schemas-microsoft-com:vml" xmlns:w="http://schemas.openxmlformats.org/wordprocessingml/2006/main" xmlns:w10="urn:schemas-microsoft-com:office:word" xmlns:wp="http://schemas.openxmlformats.org/drawingml/2006/wordprocessingDrawing" xmlns:wps="http://schemas.microsoft.com/office/word/2010/wordprocessingShape" xmlns:wpg="http://schemas.microsoft.com/office/word/2010/wordprocessingGroup" xmlns:mc="http://schemas.openxmlformats.org/markup-compatibility/2006" xmlns:wp14="http://schemas.microsoft.com/office/word/2010/wordprocessingDrawing" xmlns:w14="http://schemas.microsoft.com/office/word/2010/wordml" xmlns:w15="http://schemas.microsoft.com/office/word/2012/wordml" mc:Ignorable="w14 wp14 w15">
+  <w:p>
+    <w:pPr>
+      <w:pStyle w:val="Footer"/>
+      <w:rPr/>
+    </w:pPr>
+    <w:r>
+      <w:rPr/>
+    </w:r>
+  </w:p>
+</w:ftr>
+</file>
+
+<file path=word/footer2.xml><?xml version="1.0" encoding="utf-8"?>
+<w:ftr xmlns:o="urn:schemas-microsoft-com:office:office" xmlns:r="http://schemas.openxmlformats.org/officeDocument/2006/relationships" xmlns:v="urn:schemas-microsoft-com:vml" xmlns:w="http://schemas.openxmlformats.org/wordprocessingml/2006/main" xmlns:w10="urn:schemas-microsoft-com:office:word" xmlns:wp="http://schemas.openxmlformats.org/drawingml/2006/wordprocessingDrawing" xmlns:wps="http://schemas.microsoft.com/office/word/2010/wordprocessingShape" xmlns:wpg="http://schemas.microsoft.com/office/word/2010/wordprocessingGroup" xmlns:mc="http://schemas.openxmlformats.org/markup-compatibility/2006" xmlns:wp14="http://schemas.microsoft.com/office/word/2010/wordprocessingDrawing" xmlns:w14="http://schemas.microsoft.com/office/word/2010/wordml" xmlns:w15="http://schemas.microsoft.com/office/word/2012/wordml" mc:Ignorable="w14 wp14 w15">
+  <w:p>
+    <w:pPr>
+      <w:pStyle w:val="Footer"/>
+      <w:rPr/>
+    </w:pPr>
+    <w:r>
+      <w:rPr/>
+      <w:t xml:space="preserve">Pagina </w:t>
+    </w:r>
+    <w:r>
+      <w:rPr/>
+      <w:fldChar w:fldCharType="begin"/>
+    </w:r>
+    <w:r>
+      <w:rPr/>
+      <w:instrText xml:space="preserve"> PAGE </w:instrText>
+    </w:r>
+    <w:r>
+      <w:rPr/>
+      <w:fldChar w:fldCharType="separate"/>
+    </w:r>
+    <w:r>
+      <w:rPr/>
+      <w:t>3</w:t>
+    </w:r>
+    <w:r>
+      <w:rPr/>
+      <w:fldChar w:fldCharType="end"/>
+    </w:r>
+    <w:r>
+      <w:rPr/>
+      <w:t xml:space="preserve"> di </w:t>
+    </w:r>
+    <w:r>
+      <w:rPr/>
+      <w:fldChar w:fldCharType="begin"/>
+    </w:r>
+    <w:r>
+      <w:rPr/>
+      <w:instrText xml:space="preserve"> NUMPAGES </w:instrText>
+    </w:r>
+    <w:r>
+      <w:rPr/>
+      <w:fldChar w:fldCharType="separate"/>
+    </w:r>
+    <w:r>
+      <w:rPr/>
+      <w:t>3</w:t>
+    </w:r>
+    <w:r>
+      <w:rPr/>
+      <w:fldChar w:fldCharType="end"/>
+    </w:r>
+  </w:p>
+  <w:p>
+    <w:pPr>
+      <w:pStyle w:val="Footer"/>
+      <w:rPr/>
+    </w:pPr>
+    <w:r>
+      <w:rPr/>
+      <w:fldChar w:fldCharType="begin"/>
+    </w:r>
+    <w:r>
+      <w:rPr/>
+      <w:instrText xml:space="preserve"> FILENAME </w:instrText>
+    </w:r>
+    <w:r>
+      <w:rPr/>
+      <w:fldChar w:fldCharType="separate"/>
+    </w:r>
+    <w:r>
+      <w:rPr/>
+      <w:t>758_6aPG.docx</w:t>
+    </w:r>
+    <w:r>
+      <w:rPr/>
+      <w:fldChar w:fldCharType="end"/>
+    </w:r>
+  </w:p>
+</w:ftr>
+</file>
+
+<file path=word/footer3.xml><?xml version="1.0" encoding="utf-8"?>
 <w:ftr xmlns:o="urn:schemas-microsoft-com:office:office" xmlns:r="http://schemas.openxmlformats.org/officeDocument/2006/relationships" xmlns:v="urn:schemas-microsoft-com:vml" xmlns:w="http://schemas.openxmlformats.org/wordprocessingml/2006/main" xmlns:w10="urn:schemas-microsoft-com:office:word" xmlns:wp="http://schemas.openxmlformats.org/drawingml/2006/wordprocessingDrawing" xmlns:wps="http://schemas.microsoft.com/office/word/2010/wordprocessingShape" xmlns:wpg="http://schemas.microsoft.com/office/word/2010/wordprocessingGroup" xmlns:mc="http://schemas.openxmlformats.org/markup-compatibility/2006" xmlns:wp14="http://schemas.microsoft.com/office/word/2010/wordprocessingDrawing" xmlns:w14="http://schemas.microsoft.com/office/word/2010/wordml" xmlns:w15="http://schemas.microsoft.com/office/word/2012/wordml" mc:Ignorable="w14 wp14 w15">
   <w:p>
     <w:pPr>
@@ -3304,7 +3486,7 @@
     <w:pPr>
       <w:widowControl/>
       <w:suppressAutoHyphens w:val="true"/>
-      <w:overflowPunct w:val="false"/>
+      <w:overflowPunct w:val="true"/>
       <w:bidi w:val="0"/>
       <w:spacing w:before="0" w:after="0"/>
       <w:jc w:val="left"/>
@@ -3377,8 +3559,8 @@
       <w:rFonts w:ascii="OpenSymbol" w:hAnsi="OpenSymbol" w:eastAsia="OpenSymbol" w:cs="OpenSymbol"/>
     </w:rPr>
   </w:style>
-  <w:style w:type="paragraph" w:styleId="Titolo">
-    <w:name w:val="Titolo"/>
+  <w:style w:type="paragraph" w:styleId="Heading">
+    <w:name w:val="Heading"/>
     <w:basedOn w:val="Normal"/>
     <w:next w:val="BodyText"/>
     <w:qFormat/>
@@ -3387,7 +3569,7 @@
       <w:spacing w:before="240" w:after="120"/>
     </w:pPr>
     <w:rPr>
-      <w:rFonts w:ascii="Liberation Sans" w:hAnsi="Liberation Sans" w:eastAsia="Noto Sans CJK SC" w:cs="Lohit Devanagari"/>
+      <w:rFonts w:ascii="Liberation Sans" w:hAnsi="Liberation Sans" w:eastAsia="Noto Sans CJK SC" w:cs="Lohit Marathi"/>
       <w:sz w:val="28"/>
       <w:szCs w:val="28"/>
     </w:rPr>
@@ -3423,6 +3605,32 @@
       <w:iCs/>
       <w:sz w:val="24"/>
       <w:szCs w:val="24"/>
+    </w:rPr>
+  </w:style>
+  <w:style w:type="paragraph" w:styleId="Index">
+    <w:name w:val="Index"/>
+    <w:basedOn w:val="Normal"/>
+    <w:qFormat/>
+    <w:pPr>
+      <w:suppressLineNumbers/>
+    </w:pPr>
+    <w:rPr>
+      <w:rFonts w:cs="Lohit Marathi"/>
+    </w:rPr>
+  </w:style>
+  <w:style w:type="paragraph" w:styleId="Titolo">
+    <w:name w:val="Titolo"/>
+    <w:basedOn w:val="Normal"/>
+    <w:next w:val="BodyText"/>
+    <w:qFormat/>
+    <w:pPr>
+      <w:keepNext w:val="true"/>
+      <w:spacing w:before="240" w:after="120"/>
+    </w:pPr>
+    <w:rPr>
+      <w:rFonts w:ascii="Liberation Sans" w:hAnsi="Liberation Sans" w:eastAsia="Noto Sans CJK SC" w:cs="Lohit Devanagari"/>
+      <w:sz w:val="28"/>
+      <w:szCs w:val="28"/>
     </w:rPr>
   </w:style>
   <w:style w:type="paragraph" w:styleId="Indice">
@@ -3461,6 +3669,13 @@
   </w:style>
   <w:style w:type="paragraph" w:styleId="Intestazioneepidipagina">
     <w:name w:val="Intestazione e piè di pagina"/>
+    <w:basedOn w:val="Normal"/>
+    <w:qFormat/>
+    <w:pPr/>
+    <w:rPr/>
+  </w:style>
+  <w:style w:type="paragraph" w:styleId="HeaderandFooter">
+    <w:name w:val="Header and Footer"/>
     <w:basedOn w:val="Normal"/>
     <w:qFormat/>
     <w:pPr/>

</xml_diff>